<commit_message>
Més info de grabación
</commit_message>
<xml_diff>
--- a/docs/Wowza-gravació.docx
+++ b/docs/Wowza-gravació.docx
@@ -11,7 +11,7 @@
       <w:r>
         <w:rPr>
           <w:noProof/>
-          <w:lang w:val="ca-ES"/>
+          <w:lang w:val="en-US"/>
         </w:rPr>
         <mc:AlternateContent>
           <mc:Choice Requires="wps">
@@ -92,7 +92,7 @@
       <w:r>
         <w:rPr>
           <w:noProof/>
-          <w:lang w:val="ca-ES"/>
+          <w:lang w:val="en-US"/>
         </w:rPr>
         <w:drawing>
           <wp:anchor distT="0" distB="0" distL="114300" distR="114300" simplePos="0" relativeHeight="251659264" behindDoc="0" locked="0" layoutInCell="1" allowOverlap="1" wp14:anchorId="49AA3697" wp14:editId="21FD13C0">
@@ -157,12 +157,14 @@
           </wp:anchor>
         </w:drawing>
       </w:r>
+      <w:proofErr w:type="spellStart"/>
       <w:r>
         <w:rPr>
           <w:lang w:val="ca-ES"/>
         </w:rPr>
         <w:t>Hol</w:t>
       </w:r>
+      <w:proofErr w:type="spellEnd"/>
     </w:p>
     <w:p>
       <w:pPr>
@@ -229,7 +231,7 @@
       <w:r>
         <w:rPr>
           <w:noProof/>
-          <w:lang w:val="ca-ES"/>
+          <w:lang w:val="en-US"/>
         </w:rPr>
         <mc:AlternateContent>
           <mc:Choice Requires="wps">
@@ -338,8 +340,17 @@
                                 <w:sz w:val="56"/>
                                 <w:szCs w:val="56"/>
                               </w:rPr>
-                              <w:t xml:space="preserve"> Gravació amb Wowza</w:t>
+                              <w:t xml:space="preserve"> Gravació amb </w:t>
                             </w:r>
+                            <w:proofErr w:type="spellStart"/>
+                            <w:r>
+                              <w:rPr>
+                                <w:sz w:val="56"/>
+                                <w:szCs w:val="56"/>
+                              </w:rPr>
+                              <w:t>Wowza</w:t>
+                            </w:r>
+                            <w:proofErr w:type="spellEnd"/>
                           </w:p>
                           <w:p>
                             <w:pPr>
@@ -578,7 +589,7 @@
       <w:r>
         <w:rPr>
           <w:noProof/>
-          <w:lang w:val="ca-ES"/>
+          <w:lang w:val="en-US"/>
         </w:rPr>
         <mc:AlternateContent>
           <mc:Choice Requires="wps">
@@ -757,15 +768,14 @@
         <w:pStyle w:val="Heading1"/>
       </w:pPr>
       <w:bookmarkStart w:id="4" w:name="_Toc251935944"/>
-      <w:bookmarkStart w:id="5" w:name="_Toc358106576"/>
-      <w:bookmarkStart w:id="6" w:name="_Toc370066561"/>
-      <w:bookmarkStart w:id="7" w:name="_Toc257528881"/>
-      <w:r>
-        <w:lastRenderedPageBreak/>
+      <w:bookmarkStart w:id="5" w:name="_Toc257528881"/>
+      <w:bookmarkStart w:id="6" w:name="_Toc358106576"/>
+      <w:bookmarkStart w:id="7" w:name="_Toc370066561"/>
+      <w:r>
         <w:t>ÍNDEX</w:t>
       </w:r>
       <w:bookmarkEnd w:id="4"/>
-      <w:bookmarkEnd w:id="7"/>
+      <w:bookmarkEnd w:id="5"/>
     </w:p>
     <w:p>
       <w:pPr>
@@ -1010,11 +1020,10 @@
       </w:pPr>
       <w:bookmarkStart w:id="8" w:name="_Toc257528882"/>
       <w:r>
-        <w:lastRenderedPageBreak/>
         <w:t>INTRODUCCIÓ</w:t>
       </w:r>
-      <w:bookmarkEnd w:id="5"/>
       <w:bookmarkEnd w:id="6"/>
+      <w:bookmarkEnd w:id="7"/>
       <w:bookmarkEnd w:id="8"/>
     </w:p>
     <w:p>
@@ -1027,7 +1036,49 @@
         <w:rPr>
           <w:lang w:val="ca-ES"/>
         </w:rPr>
-        <w:t>Per tal de gravar el videochat a Wowza busquem informació de les apps actuals</w:t>
+        <w:t xml:space="preserve">Per tal de gravar el </w:t>
+      </w:r>
+      <w:proofErr w:type="spellStart"/>
+      <w:r>
+        <w:rPr>
+          <w:lang w:val="ca-ES"/>
+        </w:rPr>
+        <w:t>videochat</w:t>
+      </w:r>
+      <w:proofErr w:type="spellEnd"/>
+      <w:r>
+        <w:rPr>
+          <w:lang w:val="ca-ES"/>
+        </w:rPr>
+        <w:t xml:space="preserve"> a </w:t>
+      </w:r>
+      <w:proofErr w:type="spellStart"/>
+      <w:r>
+        <w:rPr>
+          <w:lang w:val="ca-ES"/>
+        </w:rPr>
+        <w:t>Wowza</w:t>
+      </w:r>
+      <w:proofErr w:type="spellEnd"/>
+      <w:r>
+        <w:rPr>
+          <w:lang w:val="ca-ES"/>
+        </w:rPr>
+        <w:t xml:space="preserve"> busquem informació de les </w:t>
+      </w:r>
+      <w:proofErr w:type="spellStart"/>
+      <w:r>
+        <w:rPr>
+          <w:lang w:val="ca-ES"/>
+        </w:rPr>
+        <w:t>apps</w:t>
+      </w:r>
+      <w:proofErr w:type="spellEnd"/>
+      <w:r>
+        <w:rPr>
+          <w:lang w:val="ca-ES"/>
+        </w:rPr>
+        <w:t xml:space="preserve"> actuals</w:t>
       </w:r>
     </w:p>
     <w:p>
@@ -1050,22 +1101,9 @@
           <w:szCs w:val="20"/>
           <w:lang w:val="ca-ES"/>
         </w:rPr>
-        <w:t>/usr/local/WowzaStreamingEngine/conf/videochat/Application.xml</w:t>
-      </w:r>
-    </w:p>
-    <w:p>
-      <w:pPr>
-        <w:rPr>
-          <w:lang w:val="ca-ES"/>
-        </w:rPr>
-      </w:pPr>
-    </w:p>
-    <w:p>
-      <w:pPr>
-        <w:rPr>
-          <w:lang w:val="ca-ES"/>
-        </w:rPr>
-      </w:pPr>
+        <w:t>/</w:t>
+      </w:r>
+      <w:proofErr w:type="spellStart"/>
       <w:r>
         <w:rPr>
           <w:rFonts w:ascii="Monaco" w:hAnsi="Monaco" w:cs="Monaco"/>
@@ -1073,8 +1111,9 @@
           <w:szCs w:val="20"/>
           <w:lang w:val="ca-ES"/>
         </w:rPr>
-        <w:t>/usr/local/WowzaStreamingEngine/conf/</w:t>
-      </w:r>
+        <w:t>usr</w:t>
+      </w:r>
+      <w:proofErr w:type="spellEnd"/>
       <w:r>
         <w:rPr>
           <w:rFonts w:ascii="Monaco" w:hAnsi="Monaco" w:cs="Monaco"/>
@@ -1082,8 +1121,9 @@
           <w:szCs w:val="20"/>
           <w:lang w:val="ca-ES"/>
         </w:rPr>
-        <w:t>webcamrecored</w:t>
-      </w:r>
+        <w:t>/local/</w:t>
+      </w:r>
+      <w:proofErr w:type="spellStart"/>
       <w:r>
         <w:rPr>
           <w:rFonts w:ascii="Monaco" w:hAnsi="Monaco" w:cs="Monaco"/>
@@ -1091,6 +1131,56 @@
           <w:szCs w:val="20"/>
           <w:lang w:val="ca-ES"/>
         </w:rPr>
+        <w:t>WowzaStreamingEngine</w:t>
+      </w:r>
+      <w:proofErr w:type="spellEnd"/>
+      <w:r>
+        <w:rPr>
+          <w:rFonts w:ascii="Monaco" w:hAnsi="Monaco" w:cs="Monaco"/>
+          <w:sz w:val="20"/>
+          <w:szCs w:val="20"/>
+          <w:lang w:val="ca-ES"/>
+        </w:rPr>
+        <w:t>/</w:t>
+      </w:r>
+      <w:proofErr w:type="spellStart"/>
+      <w:r>
+        <w:rPr>
+          <w:rFonts w:ascii="Monaco" w:hAnsi="Monaco" w:cs="Monaco"/>
+          <w:sz w:val="20"/>
+          <w:szCs w:val="20"/>
+          <w:lang w:val="ca-ES"/>
+        </w:rPr>
+        <w:t>conf</w:t>
+      </w:r>
+      <w:proofErr w:type="spellEnd"/>
+      <w:r>
+        <w:rPr>
+          <w:rFonts w:ascii="Monaco" w:hAnsi="Monaco" w:cs="Monaco"/>
+          <w:sz w:val="20"/>
+          <w:szCs w:val="20"/>
+          <w:lang w:val="ca-ES"/>
+        </w:rPr>
+        <w:t>/</w:t>
+      </w:r>
+      <w:proofErr w:type="spellStart"/>
+      <w:r>
+        <w:rPr>
+          <w:rFonts w:ascii="Monaco" w:hAnsi="Monaco" w:cs="Monaco"/>
+          <w:sz w:val="20"/>
+          <w:szCs w:val="20"/>
+          <w:lang w:val="ca-ES"/>
+        </w:rPr>
+        <w:t>videochat</w:t>
+      </w:r>
+      <w:proofErr w:type="spellEnd"/>
+      <w:r>
+        <w:rPr>
+          <w:rFonts w:ascii="Monaco" w:hAnsi="Monaco" w:cs="Monaco"/>
+          <w:sz w:val="20"/>
+          <w:szCs w:val="20"/>
+          <w:lang w:val="ca-ES"/>
+        </w:rPr>
         <w:t>/Application.xml</w:t>
       </w:r>
     </w:p>
@@ -1109,6 +1199,109 @@
       </w:pPr>
       <w:r>
         <w:rPr>
+          <w:rFonts w:ascii="Monaco" w:hAnsi="Monaco" w:cs="Monaco"/>
+          <w:sz w:val="20"/>
+          <w:szCs w:val="20"/>
+          <w:lang w:val="ca-ES"/>
+        </w:rPr>
+        <w:t>/</w:t>
+      </w:r>
+      <w:proofErr w:type="spellStart"/>
+      <w:r>
+        <w:rPr>
+          <w:rFonts w:ascii="Monaco" w:hAnsi="Monaco" w:cs="Monaco"/>
+          <w:sz w:val="20"/>
+          <w:szCs w:val="20"/>
+          <w:lang w:val="ca-ES"/>
+        </w:rPr>
+        <w:t>usr</w:t>
+      </w:r>
+      <w:proofErr w:type="spellEnd"/>
+      <w:r>
+        <w:rPr>
+          <w:rFonts w:ascii="Monaco" w:hAnsi="Monaco" w:cs="Monaco"/>
+          <w:sz w:val="20"/>
+          <w:szCs w:val="20"/>
+          <w:lang w:val="ca-ES"/>
+        </w:rPr>
+        <w:t>/local/</w:t>
+      </w:r>
+      <w:proofErr w:type="spellStart"/>
+      <w:r>
+        <w:rPr>
+          <w:rFonts w:ascii="Monaco" w:hAnsi="Monaco" w:cs="Monaco"/>
+          <w:sz w:val="20"/>
+          <w:szCs w:val="20"/>
+          <w:lang w:val="ca-ES"/>
+        </w:rPr>
+        <w:t>WowzaStreamingEngine</w:t>
+      </w:r>
+      <w:proofErr w:type="spellEnd"/>
+      <w:r>
+        <w:rPr>
+          <w:rFonts w:ascii="Monaco" w:hAnsi="Monaco" w:cs="Monaco"/>
+          <w:sz w:val="20"/>
+          <w:szCs w:val="20"/>
+          <w:lang w:val="ca-ES"/>
+        </w:rPr>
+        <w:t>/</w:t>
+      </w:r>
+      <w:proofErr w:type="spellStart"/>
+      <w:r>
+        <w:rPr>
+          <w:rFonts w:ascii="Monaco" w:hAnsi="Monaco" w:cs="Monaco"/>
+          <w:sz w:val="20"/>
+          <w:szCs w:val="20"/>
+          <w:lang w:val="ca-ES"/>
+        </w:rPr>
+        <w:t>conf</w:t>
+      </w:r>
+      <w:proofErr w:type="spellEnd"/>
+      <w:r>
+        <w:rPr>
+          <w:rFonts w:ascii="Monaco" w:hAnsi="Monaco" w:cs="Monaco"/>
+          <w:sz w:val="20"/>
+          <w:szCs w:val="20"/>
+          <w:lang w:val="ca-ES"/>
+        </w:rPr>
+        <w:t>/</w:t>
+      </w:r>
+      <w:proofErr w:type="spellStart"/>
+      <w:r>
+        <w:rPr>
+          <w:rFonts w:ascii="Monaco" w:hAnsi="Monaco" w:cs="Monaco"/>
+          <w:sz w:val="20"/>
+          <w:szCs w:val="20"/>
+          <w:lang w:val="ca-ES"/>
+        </w:rPr>
+        <w:t>webcamrecored</w:t>
+      </w:r>
+      <w:proofErr w:type="spellEnd"/>
+      <w:r>
+        <w:rPr>
+          <w:rFonts w:ascii="Monaco" w:hAnsi="Monaco" w:cs="Monaco"/>
+          <w:sz w:val="20"/>
+          <w:szCs w:val="20"/>
+          <w:lang w:val="ca-ES"/>
+        </w:rPr>
+        <w:t>/Application.xml</w:t>
+      </w:r>
+    </w:p>
+    <w:p>
+      <w:pPr>
+        <w:rPr>
+          <w:lang w:val="ca-ES"/>
+        </w:rPr>
+      </w:pPr>
+    </w:p>
+    <w:p>
+      <w:pPr>
+        <w:rPr>
+          <w:lang w:val="ca-ES"/>
+        </w:rPr>
+      </w:pPr>
+      <w:r>
+        <w:rPr>
           <w:lang w:val="ca-ES"/>
         </w:rPr>
         <w:t xml:space="preserve">L’única  diferència és que en </w:t>
@@ -1121,6 +1314,7 @@
           <w:lang w:val="ca-ES"/>
         </w:rPr>
       </w:pPr>
+      <w:proofErr w:type="spellStart"/>
       <w:r>
         <w:rPr>
           <w:b/>
@@ -1128,18 +1322,54 @@
         </w:rPr>
         <w:t>Videochat</w:t>
       </w:r>
-    </w:p>
-    <w:p>
-      <w:pPr>
-        <w:rPr>
-          <w:lang w:val="ca-ES"/>
-        </w:rPr>
-      </w:pPr>
-      <w:r>
-        <w:rPr>
-          <w:lang w:val="ca-ES"/>
-        </w:rPr>
-        <w:t>&lt;Streams&gt;&lt;StreamType&gt;live-</w:t>
+      <w:proofErr w:type="spellEnd"/>
+    </w:p>
+    <w:p>
+      <w:pPr>
+        <w:rPr>
+          <w:lang w:val="ca-ES"/>
+        </w:rPr>
+      </w:pPr>
+      <w:r>
+        <w:rPr>
+          <w:lang w:val="ca-ES"/>
+        </w:rPr>
+        <w:t>&lt;</w:t>
+      </w:r>
+      <w:proofErr w:type="spellStart"/>
+      <w:r>
+        <w:rPr>
+          <w:lang w:val="ca-ES"/>
+        </w:rPr>
+        <w:t>Streams</w:t>
+      </w:r>
+      <w:proofErr w:type="spellEnd"/>
+      <w:r>
+        <w:rPr>
+          <w:lang w:val="ca-ES"/>
+        </w:rPr>
+        <w:t>&gt;&lt;</w:t>
+      </w:r>
+      <w:proofErr w:type="spellStart"/>
+      <w:r>
+        <w:rPr>
+          <w:lang w:val="ca-ES"/>
+        </w:rPr>
+        <w:t>StreamType</w:t>
+      </w:r>
+      <w:proofErr w:type="spellEnd"/>
+      <w:r>
+        <w:rPr>
+          <w:lang w:val="ca-ES"/>
+        </w:rPr>
+        <w:t>&gt;</w:t>
+      </w:r>
+      <w:proofErr w:type="spellStart"/>
+      <w:r>
+        <w:rPr>
+          <w:lang w:val="ca-ES"/>
+        </w:rPr>
+        <w:t>live-</w:t>
       </w:r>
       <w:r>
         <w:rPr>
@@ -1148,11 +1378,40 @@
         </w:rPr>
         <w:t>lowlatency</w:t>
       </w:r>
-      <w:r>
-        <w:rPr>
-          <w:lang w:val="ca-ES"/>
-        </w:rPr>
-        <w:t>&lt;/StreamType&gt;...&lt;/Streams&gt;</w:t>
+      <w:proofErr w:type="spellEnd"/>
+      <w:r>
+        <w:rPr>
+          <w:lang w:val="ca-ES"/>
+        </w:rPr>
+        <w:t>&lt;/</w:t>
+      </w:r>
+      <w:proofErr w:type="spellStart"/>
+      <w:r>
+        <w:rPr>
+          <w:lang w:val="ca-ES"/>
+        </w:rPr>
+        <w:t>StreamType</w:t>
+      </w:r>
+      <w:proofErr w:type="spellEnd"/>
+      <w:r>
+        <w:rPr>
+          <w:lang w:val="ca-ES"/>
+        </w:rPr>
+        <w:t>&gt;...&lt;/</w:t>
+      </w:r>
+      <w:proofErr w:type="spellStart"/>
+      <w:r>
+        <w:rPr>
+          <w:lang w:val="ca-ES"/>
+        </w:rPr>
+        <w:t>Streams</w:t>
+      </w:r>
+      <w:proofErr w:type="spellEnd"/>
+      <w:r>
+        <w:rPr>
+          <w:lang w:val="ca-ES"/>
+        </w:rPr>
+        <w:t>&gt;</w:t>
       </w:r>
     </w:p>
     <w:p>
@@ -1162,6 +1421,7 @@
           <w:lang w:val="ca-ES"/>
         </w:rPr>
       </w:pPr>
+      <w:proofErr w:type="spellStart"/>
       <w:r>
         <w:rPr>
           <w:b/>
@@ -1169,19 +1429,49 @@
         </w:rPr>
         <w:t>Webcamrecorder</w:t>
       </w:r>
-    </w:p>
-    <w:p>
-      <w:pPr>
-        <w:rPr>
-          <w:lang w:val="ca-ES"/>
-        </w:rPr>
-      </w:pPr>
-      <w:r>
-        <w:rPr>
-          <w:lang w:val="ca-ES"/>
-        </w:rPr>
-        <w:t>&lt;Streams&gt;&lt;StreamType&gt;</w:t>
-      </w:r>
+      <w:proofErr w:type="spellEnd"/>
+    </w:p>
+    <w:p>
+      <w:pPr>
+        <w:rPr>
+          <w:lang w:val="ca-ES"/>
+        </w:rPr>
+      </w:pPr>
+      <w:r>
+        <w:rPr>
+          <w:lang w:val="ca-ES"/>
+        </w:rPr>
+        <w:t>&lt;</w:t>
+      </w:r>
+      <w:proofErr w:type="spellStart"/>
+      <w:r>
+        <w:rPr>
+          <w:lang w:val="ca-ES"/>
+        </w:rPr>
+        <w:t>Streams</w:t>
+      </w:r>
+      <w:proofErr w:type="spellEnd"/>
+      <w:r>
+        <w:rPr>
+          <w:lang w:val="ca-ES"/>
+        </w:rPr>
+        <w:t>&gt;&lt;</w:t>
+      </w:r>
+      <w:proofErr w:type="spellStart"/>
+      <w:r>
+        <w:rPr>
+          <w:lang w:val="ca-ES"/>
+        </w:rPr>
+        <w:t>StreamType</w:t>
+      </w:r>
+      <w:proofErr w:type="spellEnd"/>
+      <w:r>
+        <w:rPr>
+          <w:lang w:val="ca-ES"/>
+        </w:rPr>
+        <w:t>&gt;</w:t>
+      </w:r>
+      <w:proofErr w:type="spellStart"/>
       <w:r>
         <w:rPr>
           <w:i/>
@@ -1189,11 +1479,40 @@
         </w:rPr>
         <w:t>default</w:t>
       </w:r>
-      <w:r>
-        <w:rPr>
-          <w:lang w:val="ca-ES"/>
-        </w:rPr>
-        <w:t>&lt;/StreamType&gt;...&lt;/Streams&gt;</w:t>
+      <w:proofErr w:type="spellEnd"/>
+      <w:r>
+        <w:rPr>
+          <w:lang w:val="ca-ES"/>
+        </w:rPr>
+        <w:t>&lt;/</w:t>
+      </w:r>
+      <w:proofErr w:type="spellStart"/>
+      <w:r>
+        <w:rPr>
+          <w:lang w:val="ca-ES"/>
+        </w:rPr>
+        <w:t>StreamType</w:t>
+      </w:r>
+      <w:proofErr w:type="spellEnd"/>
+      <w:r>
+        <w:rPr>
+          <w:lang w:val="ca-ES"/>
+        </w:rPr>
+        <w:t>&gt;...&lt;/</w:t>
+      </w:r>
+      <w:proofErr w:type="spellStart"/>
+      <w:r>
+        <w:rPr>
+          <w:lang w:val="ca-ES"/>
+        </w:rPr>
+        <w:t>Streams</w:t>
+      </w:r>
+      <w:proofErr w:type="spellEnd"/>
+      <w:r>
+        <w:rPr>
+          <w:lang w:val="ca-ES"/>
+        </w:rPr>
+        <w:t>&gt;</w:t>
       </w:r>
     </w:p>
     <w:p>
@@ -1227,8 +1546,17 @@
             <w:rStyle w:val="Hyperlink"/>
             <w:lang w:val="ca-ES"/>
           </w:rPr>
-          <w:t>Record videochat</w:t>
+          <w:t xml:space="preserve">Record </w:t>
         </w:r>
+        <w:proofErr w:type="spellStart"/>
+        <w:r>
+          <w:rPr>
+            <w:rStyle w:val="Hyperlink"/>
+            <w:lang w:val="ca-ES"/>
+          </w:rPr>
+          <w:t>videochat</w:t>
+        </w:r>
+        <w:proofErr w:type="spellEnd"/>
       </w:hyperlink>
       <w:r>
         <w:rPr>
@@ -1247,14 +1575,37 @@
         <w:rPr>
           <w:lang w:val="ca-ES"/>
         </w:rPr>
-        <w:t xml:space="preserve">El que recomanen és canviar el StreamType per </w:t>
-      </w:r>
+        <w:t xml:space="preserve">El que recomanen és canviar el </w:t>
+      </w:r>
+      <w:proofErr w:type="spellStart"/>
+      <w:r>
+        <w:rPr>
+          <w:lang w:val="ca-ES"/>
+        </w:rPr>
+        <w:t>StreamType</w:t>
+      </w:r>
+      <w:proofErr w:type="spellEnd"/>
+      <w:r>
+        <w:rPr>
+          <w:lang w:val="ca-ES"/>
+        </w:rPr>
+        <w:t xml:space="preserve"> per </w:t>
+      </w:r>
+      <w:proofErr w:type="spellStart"/>
       <w:r>
         <w:rPr>
           <w:i/>
           <w:lang w:val="ca-ES"/>
         </w:rPr>
-        <w:t xml:space="preserve">live-record </w:t>
+        <w:t>live</w:t>
+      </w:r>
+      <w:proofErr w:type="spellEnd"/>
+      <w:r>
+        <w:rPr>
+          <w:i/>
+          <w:lang w:val="ca-ES"/>
+        </w:rPr>
+        <w:t xml:space="preserve">-record </w:t>
       </w:r>
       <w:r>
         <w:rPr>
@@ -1262,18 +1613,50 @@
         </w:rPr>
         <w:t xml:space="preserve">o </w:t>
       </w:r>
+      <w:proofErr w:type="spellStart"/>
       <w:r>
         <w:rPr>
           <w:i/>
           <w:lang w:val="ca-ES"/>
         </w:rPr>
-        <w:t>live-record-lowlatency</w:t>
-      </w:r>
-      <w:r>
-        <w:rPr>
-          <w:lang w:val="ca-ES"/>
-        </w:rPr>
-        <w:t>. On diuen que el lowlatency són per aplicacions de xats, haurien de ser més ràpides per l’usuari però comporta més feina per part del server (però que en gravacions no hauria d’afectar).</w:t>
+        <w:t>live</w:t>
+      </w:r>
+      <w:proofErr w:type="spellEnd"/>
+      <w:r>
+        <w:rPr>
+          <w:i/>
+          <w:lang w:val="ca-ES"/>
+        </w:rPr>
+        <w:t>-record-</w:t>
+      </w:r>
+      <w:proofErr w:type="spellStart"/>
+      <w:r>
+        <w:rPr>
+          <w:i/>
+          <w:lang w:val="ca-ES"/>
+        </w:rPr>
+        <w:t>lowlatency</w:t>
+      </w:r>
+      <w:proofErr w:type="spellEnd"/>
+      <w:r>
+        <w:rPr>
+          <w:lang w:val="ca-ES"/>
+        </w:rPr>
+        <w:t xml:space="preserve">. On diuen que el </w:t>
+      </w:r>
+      <w:proofErr w:type="spellStart"/>
+      <w:r>
+        <w:rPr>
+          <w:lang w:val="ca-ES"/>
+        </w:rPr>
+        <w:t>lowlatency</w:t>
+      </w:r>
+      <w:proofErr w:type="spellEnd"/>
+      <w:r>
+        <w:rPr>
+          <w:lang w:val="ca-ES"/>
+        </w:rPr>
+        <w:t xml:space="preserve"> són per aplicacions de xats, haurien de ser més ràpides per l’usuari però comporta més feina per part del server (però que en gravacions no hauria d’afectar).</w:t>
       </w:r>
     </w:p>
     <w:p>
@@ -1297,6 +1680,7 @@
         </w:rPr>
         <w:t xml:space="preserve">La idea per tal d’iniciar la gravació al mateix temps és enviar un senyal: </w:t>
       </w:r>
+      <w:proofErr w:type="spellStart"/>
       <w:r>
         <w:rPr>
           <w:rFonts w:eastAsia="Times New Roman" w:cs="Times New Roman"/>
@@ -1305,6 +1689,7 @@
         </w:rPr>
         <w:t>appInstance.broadcastmsg</w:t>
       </w:r>
+      <w:proofErr w:type="spellEnd"/>
       <w:r>
         <w:rPr>
           <w:rFonts w:eastAsia="Times New Roman" w:cs="Times New Roman"/>
@@ -1312,6 +1697,7 @@
         </w:rPr>
         <w:t xml:space="preserve"> els clients escolten amb </w:t>
       </w:r>
+      <w:proofErr w:type="spellStart"/>
       <w:r>
         <w:rPr>
           <w:rFonts w:eastAsia="Times New Roman" w:cs="Times New Roman"/>
@@ -1320,6 +1706,7 @@
         </w:rPr>
         <w:t>netconnection.call</w:t>
       </w:r>
+      <w:proofErr w:type="spellEnd"/>
     </w:p>
     <w:p>
       <w:pPr>
@@ -1357,8 +1744,33 @@
           <w:rFonts w:eastAsia="Times New Roman" w:cs="Times New Roman"/>
           <w:lang w:val="ca-ES"/>
         </w:rPr>
-        <w:t>//canviem el tipus de stream a live</w:t>
-      </w:r>
+        <w:t xml:space="preserve">//canviem el tipus de </w:t>
+      </w:r>
+      <w:proofErr w:type="spellStart"/>
+      <w:r>
+        <w:rPr>
+          <w:rFonts w:eastAsia="Times New Roman" w:cs="Times New Roman"/>
+          <w:lang w:val="ca-ES"/>
+        </w:rPr>
+        <w:t>stream</w:t>
+      </w:r>
+      <w:proofErr w:type="spellEnd"/>
+      <w:r>
+        <w:rPr>
+          <w:rFonts w:eastAsia="Times New Roman" w:cs="Times New Roman"/>
+          <w:lang w:val="ca-ES"/>
+        </w:rPr>
+        <w:t xml:space="preserve"> a </w:t>
+      </w:r>
+      <w:proofErr w:type="spellStart"/>
+      <w:r>
+        <w:rPr>
+          <w:rFonts w:eastAsia="Times New Roman" w:cs="Times New Roman"/>
+          <w:lang w:val="ca-ES"/>
+        </w:rPr>
+        <w:t>live</w:t>
+      </w:r>
+      <w:proofErr w:type="spellEnd"/>
     </w:p>
     <w:p>
       <w:pPr>
@@ -1380,8 +1792,17 @@
           <w:lang w:val="ca-ES"/>
         </w:rPr>
         <w:tab/>
-        <w:t>// només video</w:t>
-      </w:r>
+        <w:t xml:space="preserve">// només </w:t>
+      </w:r>
+      <w:proofErr w:type="spellStart"/>
+      <w:r>
+        <w:rPr>
+          <w:rFonts w:eastAsia="Times New Roman" w:cs="Times New Roman"/>
+          <w:lang w:val="ca-ES"/>
+        </w:rPr>
+        <w:t>video</w:t>
+      </w:r>
+      <w:proofErr w:type="spellEnd"/>
     </w:p>
     <w:p>
       <w:pPr>
@@ -1403,7 +1824,38 @@
           <w:lang w:val="ca-ES"/>
         </w:rPr>
         <w:tab/>
-        <w:t>nsPublish.publish(publishName.text);</w:t>
+      </w:r>
+      <w:proofErr w:type="spellStart"/>
+      <w:r>
+        <w:rPr>
+          <w:rFonts w:eastAsia="Times New Roman" w:cs="Times New Roman"/>
+          <w:lang w:val="ca-ES"/>
+        </w:rPr>
+        <w:t>nsPublish.publish</w:t>
+      </w:r>
+      <w:proofErr w:type="spellEnd"/>
+      <w:r>
+        <w:rPr>
+          <w:rFonts w:eastAsia="Times New Roman" w:cs="Times New Roman"/>
+          <w:lang w:val="ca-ES"/>
+        </w:rPr>
+        <w:t>(</w:t>
+      </w:r>
+      <w:proofErr w:type="spellStart"/>
+      <w:r>
+        <w:rPr>
+          <w:rFonts w:eastAsia="Times New Roman" w:cs="Times New Roman"/>
+          <w:lang w:val="ca-ES"/>
+        </w:rPr>
+        <w:t>publishName.text</w:t>
+      </w:r>
+      <w:proofErr w:type="spellEnd"/>
+      <w:r>
+        <w:rPr>
+          <w:rFonts w:eastAsia="Times New Roman" w:cs="Times New Roman"/>
+          <w:lang w:val="ca-ES"/>
+        </w:rPr>
+        <w:t>);</w:t>
       </w:r>
     </w:p>
     <w:p>
@@ -1426,7 +1878,70 @@
           <w:lang w:val="ca-ES"/>
         </w:rPr>
         <w:tab/>
-        <w:t>nc.call("setStreamType", null, "live-lowlatency");</w:t>
+      </w:r>
+      <w:proofErr w:type="spellStart"/>
+      <w:r>
+        <w:rPr>
+          <w:rFonts w:eastAsia="Times New Roman" w:cs="Times New Roman"/>
+          <w:lang w:val="ca-ES"/>
+        </w:rPr>
+        <w:t>nc.call</w:t>
+      </w:r>
+      <w:proofErr w:type="spellEnd"/>
+      <w:r>
+        <w:rPr>
+          <w:rFonts w:eastAsia="Times New Roman" w:cs="Times New Roman"/>
+          <w:lang w:val="ca-ES"/>
+        </w:rPr>
+        <w:t>("</w:t>
+      </w:r>
+      <w:proofErr w:type="spellStart"/>
+      <w:r>
+        <w:rPr>
+          <w:rFonts w:eastAsia="Times New Roman" w:cs="Times New Roman"/>
+          <w:lang w:val="ca-ES"/>
+        </w:rPr>
+        <w:t>setStreamType</w:t>
+      </w:r>
+      <w:proofErr w:type="spellEnd"/>
+      <w:r>
+        <w:rPr>
+          <w:rFonts w:eastAsia="Times New Roman" w:cs="Times New Roman"/>
+          <w:lang w:val="ca-ES"/>
+        </w:rPr>
+        <w:t xml:space="preserve">", </w:t>
+      </w:r>
+      <w:proofErr w:type="spellStart"/>
+      <w:r>
+        <w:rPr>
+          <w:rFonts w:eastAsia="Times New Roman" w:cs="Times New Roman"/>
+          <w:lang w:val="ca-ES"/>
+        </w:rPr>
+        <w:t>null</w:t>
+      </w:r>
+      <w:proofErr w:type="spellEnd"/>
+      <w:r>
+        <w:rPr>
+          <w:rFonts w:eastAsia="Times New Roman" w:cs="Times New Roman"/>
+          <w:lang w:val="ca-ES"/>
+        </w:rPr>
+        <w:t>, "</w:t>
+      </w:r>
+      <w:proofErr w:type="spellStart"/>
+      <w:r>
+        <w:rPr>
+          <w:rFonts w:eastAsia="Times New Roman" w:cs="Times New Roman"/>
+          <w:lang w:val="ca-ES"/>
+        </w:rPr>
+        <w:t>live-lowlatency</w:t>
+      </w:r>
+      <w:proofErr w:type="spellEnd"/>
+      <w:r>
+        <w:rPr>
+          <w:rFonts w:eastAsia="Times New Roman" w:cs="Times New Roman"/>
+          <w:lang w:val="ca-ES"/>
+        </w:rPr>
+        <w:t>");</w:t>
       </w:r>
     </w:p>
     <w:p>
@@ -1463,7 +1978,23 @@
           <w:rFonts w:eastAsia="Times New Roman" w:cs="Times New Roman"/>
           <w:lang w:val="ca-ES"/>
         </w:rPr>
-        <w:t>Quan fan click en el gravar</w:t>
+        <w:t xml:space="preserve">Quan fan </w:t>
+      </w:r>
+      <w:proofErr w:type="spellStart"/>
+      <w:r>
+        <w:rPr>
+          <w:rFonts w:eastAsia="Times New Roman" w:cs="Times New Roman"/>
+          <w:lang w:val="ca-ES"/>
+        </w:rPr>
+        <w:t>click</w:t>
+      </w:r>
+      <w:proofErr w:type="spellEnd"/>
+      <w:r>
+        <w:rPr>
+          <w:rFonts w:eastAsia="Times New Roman" w:cs="Times New Roman"/>
+          <w:lang w:val="ca-ES"/>
+        </w:rPr>
+        <w:t xml:space="preserve"> en el gravar</w:t>
       </w:r>
     </w:p>
     <w:p>
@@ -1486,14 +2017,55 @@
           <w:lang w:val="ca-ES"/>
         </w:rPr>
         <w:tab/>
-        <w:t>//abertranb per gravar afegim el publish</w:t>
-      </w:r>
-      <w:r>
-        <w:rPr>
-          <w:rFonts w:eastAsia="Times New Roman" w:cs="Times New Roman"/>
-          <w:lang w:val="ca-ES"/>
-        </w:rPr>
-        <w:t xml:space="preserve"> o append seria afegir</w:t>
+        <w:t>//</w:t>
+      </w:r>
+      <w:proofErr w:type="spellStart"/>
+      <w:r>
+        <w:rPr>
+          <w:rFonts w:eastAsia="Times New Roman" w:cs="Times New Roman"/>
+          <w:lang w:val="ca-ES"/>
+        </w:rPr>
+        <w:t>abertranb</w:t>
+      </w:r>
+      <w:proofErr w:type="spellEnd"/>
+      <w:r>
+        <w:rPr>
+          <w:rFonts w:eastAsia="Times New Roman" w:cs="Times New Roman"/>
+          <w:lang w:val="ca-ES"/>
+        </w:rPr>
+        <w:t xml:space="preserve"> per gravar afegim el </w:t>
+      </w:r>
+      <w:proofErr w:type="spellStart"/>
+      <w:r>
+        <w:rPr>
+          <w:rFonts w:eastAsia="Times New Roman" w:cs="Times New Roman"/>
+          <w:lang w:val="ca-ES"/>
+        </w:rPr>
+        <w:t>publish</w:t>
+      </w:r>
+      <w:proofErr w:type="spellEnd"/>
+      <w:r>
+        <w:rPr>
+          <w:rFonts w:eastAsia="Times New Roman" w:cs="Times New Roman"/>
+          <w:lang w:val="ca-ES"/>
+        </w:rPr>
+        <w:t xml:space="preserve"> o </w:t>
+      </w:r>
+      <w:proofErr w:type="spellStart"/>
+      <w:r>
+        <w:rPr>
+          <w:rFonts w:eastAsia="Times New Roman" w:cs="Times New Roman"/>
+          <w:lang w:val="ca-ES"/>
+        </w:rPr>
+        <w:t>append</w:t>
+      </w:r>
+      <w:proofErr w:type="spellEnd"/>
+      <w:r>
+        <w:rPr>
+          <w:rFonts w:eastAsia="Times New Roman" w:cs="Times New Roman"/>
+          <w:lang w:val="ca-ES"/>
+        </w:rPr>
+        <w:t xml:space="preserve"> seria afegir</w:t>
       </w:r>
     </w:p>
     <w:p>
@@ -1516,7 +2088,38 @@
           <w:lang w:val="ca-ES"/>
         </w:rPr>
         <w:tab/>
-        <w:t>nsPublish.publish(publishName.text, "record");</w:t>
+      </w:r>
+      <w:proofErr w:type="spellStart"/>
+      <w:r>
+        <w:rPr>
+          <w:rFonts w:eastAsia="Times New Roman" w:cs="Times New Roman"/>
+          <w:lang w:val="ca-ES"/>
+        </w:rPr>
+        <w:t>nsPublish.publish</w:t>
+      </w:r>
+      <w:proofErr w:type="spellEnd"/>
+      <w:r>
+        <w:rPr>
+          <w:rFonts w:eastAsia="Times New Roman" w:cs="Times New Roman"/>
+          <w:lang w:val="ca-ES"/>
+        </w:rPr>
+        <w:t>(</w:t>
+      </w:r>
+      <w:proofErr w:type="spellStart"/>
+      <w:r>
+        <w:rPr>
+          <w:rFonts w:eastAsia="Times New Roman" w:cs="Times New Roman"/>
+          <w:lang w:val="ca-ES"/>
+        </w:rPr>
+        <w:t>publishName.text</w:t>
+      </w:r>
+      <w:proofErr w:type="spellEnd"/>
+      <w:r>
+        <w:rPr>
+          <w:rFonts w:eastAsia="Times New Roman" w:cs="Times New Roman"/>
+          <w:lang w:val="ca-ES"/>
+        </w:rPr>
+        <w:t>, "record");</w:t>
       </w:r>
     </w:p>
     <w:p>
@@ -1539,21 +2142,86 @@
           <w:lang w:val="ca-ES"/>
         </w:rPr>
         <w:tab/>
-        <w:t>nc.call("setStreamType", null, "live-</w:t>
-      </w:r>
-      <w:r>
-        <w:rPr>
-          <w:rFonts w:eastAsia="Times New Roman" w:cs="Times New Roman"/>
-          <w:lang w:val="ca-ES"/>
-        </w:rPr>
-        <w:t>record-</w:t>
-      </w:r>
-      <w:r>
-        <w:rPr>
-          <w:rFonts w:eastAsia="Times New Roman" w:cs="Times New Roman"/>
-          <w:lang w:val="ca-ES"/>
-        </w:rPr>
-        <w:t>lowlatency");</w:t>
+      </w:r>
+      <w:proofErr w:type="spellStart"/>
+      <w:r>
+        <w:rPr>
+          <w:rFonts w:eastAsia="Times New Roman" w:cs="Times New Roman"/>
+          <w:lang w:val="ca-ES"/>
+        </w:rPr>
+        <w:t>nc.call</w:t>
+      </w:r>
+      <w:proofErr w:type="spellEnd"/>
+      <w:r>
+        <w:rPr>
+          <w:rFonts w:eastAsia="Times New Roman" w:cs="Times New Roman"/>
+          <w:lang w:val="ca-ES"/>
+        </w:rPr>
+        <w:t>("</w:t>
+      </w:r>
+      <w:proofErr w:type="spellStart"/>
+      <w:r>
+        <w:rPr>
+          <w:rFonts w:eastAsia="Times New Roman" w:cs="Times New Roman"/>
+          <w:lang w:val="ca-ES"/>
+        </w:rPr>
+        <w:t>setStreamType</w:t>
+      </w:r>
+      <w:proofErr w:type="spellEnd"/>
+      <w:r>
+        <w:rPr>
+          <w:rFonts w:eastAsia="Times New Roman" w:cs="Times New Roman"/>
+          <w:lang w:val="ca-ES"/>
+        </w:rPr>
+        <w:t xml:space="preserve">", </w:t>
+      </w:r>
+      <w:proofErr w:type="spellStart"/>
+      <w:r>
+        <w:rPr>
+          <w:rFonts w:eastAsia="Times New Roman" w:cs="Times New Roman"/>
+          <w:lang w:val="ca-ES"/>
+        </w:rPr>
+        <w:t>null</w:t>
+      </w:r>
+      <w:proofErr w:type="spellEnd"/>
+      <w:r>
+        <w:rPr>
+          <w:rFonts w:eastAsia="Times New Roman" w:cs="Times New Roman"/>
+          <w:lang w:val="ca-ES"/>
+        </w:rPr>
+        <w:t>, "</w:t>
+      </w:r>
+      <w:proofErr w:type="spellStart"/>
+      <w:r>
+        <w:rPr>
+          <w:rFonts w:eastAsia="Times New Roman" w:cs="Times New Roman"/>
+          <w:lang w:val="ca-ES"/>
+        </w:rPr>
+        <w:t>live</w:t>
+      </w:r>
+      <w:proofErr w:type="spellEnd"/>
+      <w:r>
+        <w:rPr>
+          <w:rFonts w:eastAsia="Times New Roman" w:cs="Times New Roman"/>
+          <w:lang w:val="ca-ES"/>
+        </w:rPr>
+        <w:t>-record-</w:t>
+      </w:r>
+      <w:proofErr w:type="spellStart"/>
+      <w:r>
+        <w:rPr>
+          <w:rFonts w:eastAsia="Times New Roman" w:cs="Times New Roman"/>
+          <w:lang w:val="ca-ES"/>
+        </w:rPr>
+        <w:t>lowlatency</w:t>
+      </w:r>
+      <w:proofErr w:type="spellEnd"/>
+      <w:r>
+        <w:rPr>
+          <w:rFonts w:eastAsia="Times New Roman" w:cs="Times New Roman"/>
+          <w:lang w:val="ca-ES"/>
+        </w:rPr>
+        <w:t>");</w:t>
       </w:r>
     </w:p>
     <w:p>
@@ -1576,23 +2244,65 @@
       <w:pPr>
         <w:pStyle w:val="Heading1"/>
       </w:pPr>
-      <w:r>
-        <w:t>Wowza lib</w:t>
-      </w:r>
-    </w:p>
-    <w:p>
-      <w:pPr>
-        <w:rPr>
-          <w:rFonts w:eastAsia="Times New Roman" w:cs="Times New Roman"/>
-          <w:lang w:val="ca-ES"/>
-        </w:rPr>
-      </w:pPr>
-      <w:r>
-        <w:rPr>
-          <w:rFonts w:eastAsia="Times New Roman" w:cs="Times New Roman"/>
-          <w:lang w:val="ca-ES"/>
-        </w:rPr>
-        <w:t>Fem una applicació per Wowza que el fa és escoltar de les nostres crides</w:t>
+      <w:proofErr w:type="spellStart"/>
+      <w:r>
+        <w:t>Wowza</w:t>
+      </w:r>
+      <w:proofErr w:type="spellEnd"/>
+      <w:r>
+        <w:t xml:space="preserve"> </w:t>
+      </w:r>
+      <w:proofErr w:type="spellStart"/>
+      <w:r>
+        <w:t>lib</w:t>
+      </w:r>
+      <w:proofErr w:type="spellEnd"/>
+    </w:p>
+    <w:p>
+      <w:pPr>
+        <w:rPr>
+          <w:rFonts w:eastAsia="Times New Roman" w:cs="Times New Roman"/>
+          <w:lang w:val="ca-ES"/>
+        </w:rPr>
+      </w:pPr>
+      <w:r>
+        <w:rPr>
+          <w:rFonts w:eastAsia="Times New Roman" w:cs="Times New Roman"/>
+          <w:lang w:val="ca-ES"/>
+        </w:rPr>
+        <w:t xml:space="preserve">Fem una </w:t>
+      </w:r>
+      <w:proofErr w:type="spellStart"/>
+      <w:r>
+        <w:rPr>
+          <w:rFonts w:eastAsia="Times New Roman" w:cs="Times New Roman"/>
+          <w:lang w:val="ca-ES"/>
+        </w:rPr>
+        <w:t>applicació</w:t>
+      </w:r>
+      <w:proofErr w:type="spellEnd"/>
+      <w:r>
+        <w:rPr>
+          <w:rFonts w:eastAsia="Times New Roman" w:cs="Times New Roman"/>
+          <w:lang w:val="ca-ES"/>
+        </w:rPr>
+        <w:t xml:space="preserve"> per </w:t>
+      </w:r>
+      <w:proofErr w:type="spellStart"/>
+      <w:r>
+        <w:rPr>
+          <w:rFonts w:eastAsia="Times New Roman" w:cs="Times New Roman"/>
+          <w:lang w:val="ca-ES"/>
+        </w:rPr>
+        <w:t>Wowza</w:t>
+      </w:r>
+      <w:proofErr w:type="spellEnd"/>
+      <w:r>
+        <w:rPr>
+          <w:rFonts w:eastAsia="Times New Roman" w:cs="Times New Roman"/>
+          <w:lang w:val="ca-ES"/>
+        </w:rPr>
+        <w:t xml:space="preserve"> que el fa és escoltar de les nostres crides</w:t>
       </w:r>
     </w:p>
     <w:p>
@@ -1624,6 +2334,7 @@
           <w:lang w:val="en-US"/>
         </w:rPr>
       </w:pPr>
+      <w:proofErr w:type="gramStart"/>
       <w:r>
         <w:rPr>
           <w:rFonts w:ascii="Monaco" w:hAnsi="Monaco" w:cs="Monaco"/>
@@ -1636,6 +2347,7 @@
         </w:rPr>
         <w:t>public</w:t>
       </w:r>
+      <w:proofErr w:type="gramEnd"/>
       <w:r>
         <w:rPr>
           <w:rFonts w:ascii="Monaco" w:hAnsi="Monaco" w:cs="Monaco"/>
@@ -1666,19 +2378,86 @@
           <w:szCs w:val="22"/>
           <w:lang w:val="en-US"/>
         </w:rPr>
-        <w:t xml:space="preserve"> startRecord(IClient client, RequestFunction function,</w:t>
-      </w:r>
+        <w:t xml:space="preserve"> </w:t>
+      </w:r>
+      <w:proofErr w:type="spellStart"/>
       <w:r>
         <w:rPr>
           <w:rFonts w:ascii="Monaco" w:hAnsi="Monaco" w:cs="Monaco"/>
           <w:color w:val="000000"/>
           <w:sz w:val="22"/>
           <w:szCs w:val="22"/>
+          <w:lang w:val="en-US"/>
+        </w:rPr>
+        <w:t>startRecord</w:t>
+      </w:r>
+      <w:proofErr w:type="spellEnd"/>
+      <w:r>
+        <w:rPr>
+          <w:rFonts w:ascii="Monaco" w:hAnsi="Monaco" w:cs="Monaco"/>
+          <w:color w:val="000000"/>
+          <w:sz w:val="22"/>
+          <w:szCs w:val="22"/>
+          <w:lang w:val="en-US"/>
+        </w:rPr>
+        <w:t>(</w:t>
+      </w:r>
+      <w:proofErr w:type="spellStart"/>
+      <w:r>
+        <w:rPr>
+          <w:rFonts w:ascii="Monaco" w:hAnsi="Monaco" w:cs="Monaco"/>
+          <w:color w:val="000000"/>
+          <w:sz w:val="22"/>
+          <w:szCs w:val="22"/>
+          <w:lang w:val="en-US"/>
+        </w:rPr>
+        <w:t>IClient</w:t>
+      </w:r>
+      <w:proofErr w:type="spellEnd"/>
+      <w:r>
+        <w:rPr>
+          <w:rFonts w:ascii="Monaco" w:hAnsi="Monaco" w:cs="Monaco"/>
+          <w:color w:val="000000"/>
+          <w:sz w:val="22"/>
+          <w:szCs w:val="22"/>
+          <w:lang w:val="en-US"/>
+        </w:rPr>
+        <w:t xml:space="preserve"> client, </w:t>
+      </w:r>
+      <w:proofErr w:type="spellStart"/>
+      <w:r>
+        <w:rPr>
+          <w:rFonts w:ascii="Monaco" w:hAnsi="Monaco" w:cs="Monaco"/>
+          <w:color w:val="000000"/>
+          <w:sz w:val="22"/>
+          <w:szCs w:val="22"/>
+          <w:lang w:val="en-US"/>
+        </w:rPr>
+        <w:t>RequestFunction</w:t>
+      </w:r>
+      <w:proofErr w:type="spellEnd"/>
+      <w:r>
+        <w:rPr>
+          <w:rFonts w:ascii="Monaco" w:hAnsi="Monaco" w:cs="Monaco"/>
+          <w:color w:val="000000"/>
+          <w:sz w:val="22"/>
+          <w:szCs w:val="22"/>
+          <w:lang w:val="en-US"/>
+        </w:rPr>
+        <w:t xml:space="preserve"> function,</w:t>
+      </w:r>
+      <w:r>
+        <w:rPr>
+          <w:rFonts w:ascii="Monaco" w:hAnsi="Monaco" w:cs="Monaco"/>
+          <w:color w:val="000000"/>
+          <w:sz w:val="22"/>
+          <w:szCs w:val="22"/>
           <w:highlight w:val="lightGray"/>
           <w:lang w:val="en-US"/>
         </w:rPr>
         <w:t xml:space="preserve"> </w:t>
       </w:r>
+      <w:proofErr w:type="spellStart"/>
       <w:r>
         <w:rPr>
           <w:rFonts w:ascii="Monaco" w:hAnsi="Monaco" w:cs="Monaco"/>
@@ -1690,6 +2469,7 @@
         </w:rPr>
         <w:t>AMFDataList</w:t>
       </w:r>
+      <w:proofErr w:type="spellEnd"/>
       <w:r>
         <w:rPr>
           <w:rFonts w:ascii="Monaco" w:hAnsi="Monaco" w:cs="Monaco"/>
@@ -1698,7 +2478,29 @@
           <w:szCs w:val="22"/>
           <w:lang w:val="en-US"/>
         </w:rPr>
-        <w:t xml:space="preserve"> params) {</w:t>
+        <w:t xml:space="preserve"> </w:t>
+      </w:r>
+      <w:proofErr w:type="spellStart"/>
+      <w:r>
+        <w:rPr>
+          <w:rFonts w:ascii="Monaco" w:hAnsi="Monaco" w:cs="Monaco"/>
+          <w:color w:val="000000"/>
+          <w:sz w:val="22"/>
+          <w:szCs w:val="22"/>
+          <w:lang w:val="en-US"/>
+        </w:rPr>
+        <w:t>params</w:t>
+      </w:r>
+      <w:proofErr w:type="spellEnd"/>
+      <w:r>
+        <w:rPr>
+          <w:rFonts w:ascii="Monaco" w:hAnsi="Monaco" w:cs="Monaco"/>
+          <w:color w:val="000000"/>
+          <w:sz w:val="22"/>
+          <w:szCs w:val="22"/>
+          <w:lang w:val="en-US"/>
+        </w:rPr>
+        <w:t>) {</w:t>
       </w:r>
     </w:p>
     <w:p>
@@ -1742,7 +2544,63 @@
           <w:szCs w:val="22"/>
           <w:lang w:val="en-US"/>
         </w:rPr>
-        <w:t>//WMSProperties props = client.getProperties();</w:t>
+        <w:t>//</w:t>
+      </w:r>
+      <w:proofErr w:type="spellStart"/>
+      <w:r>
+        <w:rPr>
+          <w:rFonts w:ascii="Monaco" w:hAnsi="Monaco" w:cs="Monaco"/>
+          <w:color w:val="3F7F5F"/>
+          <w:sz w:val="22"/>
+          <w:szCs w:val="22"/>
+          <w:lang w:val="en-US"/>
+        </w:rPr>
+        <w:t>WMSProperties</w:t>
+      </w:r>
+      <w:proofErr w:type="spellEnd"/>
+      <w:r>
+        <w:rPr>
+          <w:rFonts w:ascii="Monaco" w:hAnsi="Monaco" w:cs="Monaco"/>
+          <w:color w:val="3F7F5F"/>
+          <w:sz w:val="22"/>
+          <w:szCs w:val="22"/>
+          <w:lang w:val="en-US"/>
+        </w:rPr>
+        <w:t xml:space="preserve"> props = </w:t>
+      </w:r>
+      <w:proofErr w:type="spellStart"/>
+      <w:proofErr w:type="gramStart"/>
+      <w:r>
+        <w:rPr>
+          <w:rFonts w:ascii="Monaco" w:hAnsi="Monaco" w:cs="Monaco"/>
+          <w:color w:val="3F7F5F"/>
+          <w:sz w:val="22"/>
+          <w:szCs w:val="22"/>
+          <w:lang w:val="en-US"/>
+        </w:rPr>
+        <w:t>client.getProperties</w:t>
+      </w:r>
+      <w:proofErr w:type="spellEnd"/>
+      <w:r>
+        <w:rPr>
+          <w:rFonts w:ascii="Monaco" w:hAnsi="Monaco" w:cs="Monaco"/>
+          <w:color w:val="3F7F5F"/>
+          <w:sz w:val="22"/>
+          <w:szCs w:val="22"/>
+          <w:lang w:val="en-US"/>
+        </w:rPr>
+        <w:t>(</w:t>
+      </w:r>
+      <w:proofErr w:type="gramEnd"/>
+      <w:r>
+        <w:rPr>
+          <w:rFonts w:ascii="Monaco" w:hAnsi="Monaco" w:cs="Monaco"/>
+          <w:color w:val="3F7F5F"/>
+          <w:sz w:val="22"/>
+          <w:szCs w:val="22"/>
+          <w:lang w:val="en-US"/>
+        </w:rPr>
+        <w:t>);</w:t>
       </w:r>
     </w:p>
     <w:p>
@@ -1777,8 +2635,32 @@
           <w:lang w:val="en-US"/>
         </w:rPr>
         <w:tab/>
-        <w:t>String room = params.getString(</w:t>
-      </w:r>
+        <w:t xml:space="preserve">String room = </w:t>
+      </w:r>
+      <w:proofErr w:type="spellStart"/>
+      <w:proofErr w:type="gramStart"/>
+      <w:r>
+        <w:rPr>
+          <w:rFonts w:ascii="Monaco" w:hAnsi="Monaco" w:cs="Monaco"/>
+          <w:color w:val="000000"/>
+          <w:sz w:val="22"/>
+          <w:szCs w:val="22"/>
+          <w:lang w:val="en-US"/>
+        </w:rPr>
+        <w:t>params.getString</w:t>
+      </w:r>
+      <w:proofErr w:type="spellEnd"/>
+      <w:r>
+        <w:rPr>
+          <w:rFonts w:ascii="Monaco" w:hAnsi="Monaco" w:cs="Monaco"/>
+          <w:color w:val="000000"/>
+          <w:sz w:val="22"/>
+          <w:szCs w:val="22"/>
+          <w:lang w:val="en-US"/>
+        </w:rPr>
+        <w:t>(</w:t>
+      </w:r>
+      <w:proofErr w:type="gramEnd"/>
       <w:r>
         <w:rPr>
           <w:rFonts w:ascii="Monaco" w:hAnsi="Monaco" w:cs="Monaco"/>
@@ -1835,6 +2717,8 @@
         </w:rPr>
         <w:tab/>
       </w:r>
+      <w:proofErr w:type="spellStart"/>
+      <w:proofErr w:type="gramStart"/>
       <w:r>
         <w:rPr>
           <w:rFonts w:ascii="Monaco" w:hAnsi="Monaco" w:cs="Monaco"/>
@@ -1847,6 +2731,8 @@
         </w:rPr>
         <w:t>getLogger</w:t>
       </w:r>
+      <w:proofErr w:type="spellEnd"/>
+      <w:proofErr w:type="gramEnd"/>
       <w:r>
         <w:rPr>
           <w:rFonts w:ascii="Monaco" w:hAnsi="Monaco" w:cs="Monaco"/>
@@ -1865,7 +2751,73 @@
           <w:szCs w:val="22"/>
           <w:lang w:val="en-US"/>
         </w:rPr>
-        <w:t>"Videochat speakapps - startRecordClient "</w:t>
+        <w:t>"</w:t>
+      </w:r>
+      <w:proofErr w:type="spellStart"/>
+      <w:r>
+        <w:rPr>
+          <w:rFonts w:ascii="Monaco" w:hAnsi="Monaco" w:cs="Monaco"/>
+          <w:color w:val="2A00FF"/>
+          <w:sz w:val="22"/>
+          <w:szCs w:val="22"/>
+          <w:lang w:val="en-US"/>
+        </w:rPr>
+        <w:t>Videochat</w:t>
+      </w:r>
+      <w:proofErr w:type="spellEnd"/>
+      <w:r>
+        <w:rPr>
+          <w:rFonts w:ascii="Monaco" w:hAnsi="Monaco" w:cs="Monaco"/>
+          <w:color w:val="2A00FF"/>
+          <w:sz w:val="22"/>
+          <w:szCs w:val="22"/>
+          <w:lang w:val="en-US"/>
+        </w:rPr>
+        <w:t xml:space="preserve"> </w:t>
+      </w:r>
+      <w:proofErr w:type="spellStart"/>
+      <w:r>
+        <w:rPr>
+          <w:rFonts w:ascii="Monaco" w:hAnsi="Monaco" w:cs="Monaco"/>
+          <w:color w:val="2A00FF"/>
+          <w:sz w:val="22"/>
+          <w:szCs w:val="22"/>
+          <w:lang w:val="en-US"/>
+        </w:rPr>
+        <w:t>speakapps</w:t>
+      </w:r>
+      <w:proofErr w:type="spellEnd"/>
+      <w:r>
+        <w:rPr>
+          <w:rFonts w:ascii="Monaco" w:hAnsi="Monaco" w:cs="Monaco"/>
+          <w:color w:val="2A00FF"/>
+          <w:sz w:val="22"/>
+          <w:szCs w:val="22"/>
+          <w:lang w:val="en-US"/>
+        </w:rPr>
+        <w:t xml:space="preserve"> - </w:t>
+      </w:r>
+      <w:proofErr w:type="spellStart"/>
+      <w:r>
+        <w:rPr>
+          <w:rFonts w:ascii="Monaco" w:hAnsi="Monaco" w:cs="Monaco"/>
+          <w:color w:val="2A00FF"/>
+          <w:sz w:val="22"/>
+          <w:szCs w:val="22"/>
+          <w:lang w:val="en-US"/>
+        </w:rPr>
+        <w:t>startRecordClient</w:t>
+      </w:r>
+      <w:proofErr w:type="spellEnd"/>
+      <w:r>
+        <w:rPr>
+          <w:rFonts w:ascii="Monaco" w:hAnsi="Monaco" w:cs="Monaco"/>
+          <w:color w:val="2A00FF"/>
+          <w:sz w:val="22"/>
+          <w:szCs w:val="22"/>
+          <w:lang w:val="en-US"/>
+        </w:rPr>
+        <w:t xml:space="preserve"> "</w:t>
       </w:r>
       <w:r>
         <w:rPr>
@@ -1921,7 +2873,21 @@
           <w:szCs w:val="22"/>
           <w:lang w:val="en-US"/>
         </w:rPr>
-        <w:t>_appInstance</w:t>
+        <w:t>_</w:t>
+      </w:r>
+      <w:proofErr w:type="spellStart"/>
+      <w:proofErr w:type="gramStart"/>
+      <w:r>
+        <w:rPr>
+          <w:rFonts w:ascii="Monaco" w:hAnsi="Monaco" w:cs="Monaco"/>
+          <w:i/>
+          <w:iCs/>
+          <w:color w:val="0000C0"/>
+          <w:sz w:val="22"/>
+          <w:szCs w:val="22"/>
+          <w:lang w:val="en-US"/>
+        </w:rPr>
+        <w:t>appInstance</w:t>
       </w:r>
       <w:r>
         <w:rPr>
@@ -1931,7 +2897,19 @@
           <w:szCs w:val="22"/>
           <w:lang w:val="en-US"/>
         </w:rPr>
-        <w:t>.broadcastMsg(</w:t>
+        <w:t>.broadcastMsg</w:t>
+      </w:r>
+      <w:proofErr w:type="spellEnd"/>
+      <w:proofErr w:type="gramEnd"/>
+      <w:r>
+        <w:rPr>
+          <w:rFonts w:ascii="Monaco" w:hAnsi="Monaco" w:cs="Monaco"/>
+          <w:color w:val="000000"/>
+          <w:sz w:val="22"/>
+          <w:szCs w:val="22"/>
+          <w:lang w:val="en-US"/>
+        </w:rPr>
+        <w:t>(</w:t>
       </w:r>
       <w:r>
         <w:rPr>
@@ -1941,7 +2919,29 @@
           <w:szCs w:val="22"/>
           <w:lang w:val="en-US"/>
         </w:rPr>
-        <w:t>"startRecordClient"</w:t>
+        <w:t>"</w:t>
+      </w:r>
+      <w:proofErr w:type="spellStart"/>
+      <w:r>
+        <w:rPr>
+          <w:rFonts w:ascii="Monaco" w:hAnsi="Monaco" w:cs="Monaco"/>
+          <w:color w:val="2A00FF"/>
+          <w:sz w:val="22"/>
+          <w:szCs w:val="22"/>
+          <w:lang w:val="en-US"/>
+        </w:rPr>
+        <w:t>startRecordClient</w:t>
+      </w:r>
+      <w:proofErr w:type="spellEnd"/>
+      <w:r>
+        <w:rPr>
+          <w:rFonts w:ascii="Monaco" w:hAnsi="Monaco" w:cs="Monaco"/>
+          <w:color w:val="2A00FF"/>
+          <w:sz w:val="22"/>
+          <w:szCs w:val="22"/>
+          <w:lang w:val="en-US"/>
+        </w:rPr>
+        <w:t>"</w:t>
       </w:r>
       <w:r>
         <w:rPr>
@@ -1973,7 +2973,29 @@
           <w:szCs w:val="22"/>
           <w:lang w:val="en-US"/>
         </w:rPr>
-        <w:t xml:space="preserve"> AMFDataItem(room));</w:t>
+        <w:t xml:space="preserve"> </w:t>
+      </w:r>
+      <w:proofErr w:type="spellStart"/>
+      <w:r>
+        <w:rPr>
+          <w:rFonts w:ascii="Monaco" w:hAnsi="Monaco" w:cs="Monaco"/>
+          <w:color w:val="000000"/>
+          <w:sz w:val="22"/>
+          <w:szCs w:val="22"/>
+          <w:lang w:val="en-US"/>
+        </w:rPr>
+        <w:t>AMFDataItem</w:t>
+      </w:r>
+      <w:proofErr w:type="spellEnd"/>
+      <w:r>
+        <w:rPr>
+          <w:rFonts w:ascii="Monaco" w:hAnsi="Monaco" w:cs="Monaco"/>
+          <w:color w:val="000000"/>
+          <w:sz w:val="22"/>
+          <w:szCs w:val="22"/>
+          <w:lang w:val="en-US"/>
+        </w:rPr>
+        <w:t>(room));</w:t>
       </w:r>
     </w:p>
     <w:p>
@@ -2015,7 +3037,23 @@
           <w:rFonts w:eastAsia="Times New Roman" w:cs="Times New Roman"/>
           <w:lang w:val="ca-ES"/>
         </w:rPr>
-        <w:t>Això el que fa és que enviar un missatge broadcast a tots els clients (es pot pas</w:t>
+        <w:t xml:space="preserve">Això el que fa és que enviar un missatge </w:t>
+      </w:r>
+      <w:proofErr w:type="spellStart"/>
+      <w:r>
+        <w:rPr>
+          <w:rFonts w:eastAsia="Times New Roman" w:cs="Times New Roman"/>
+          <w:lang w:val="ca-ES"/>
+        </w:rPr>
+        <w:t>broadcast</w:t>
+      </w:r>
+      <w:proofErr w:type="spellEnd"/>
+      <w:r>
+        <w:rPr>
+          <w:rFonts w:eastAsia="Times New Roman" w:cs="Times New Roman"/>
+          <w:lang w:val="ca-ES"/>
+        </w:rPr>
+        <w:t xml:space="preserve"> a tots els clients (es pot pas</w:t>
       </w:r>
       <w:r>
         <w:rPr>
@@ -2029,14 +3067,39 @@
           <w:rFonts w:eastAsia="Times New Roman" w:cs="Times New Roman"/>
           <w:lang w:val="ca-ES"/>
         </w:rPr>
-        <w:t>ar els ids</w:t>
-      </w:r>
-      <w:r>
-        <w:rPr>
-          <w:rFonts w:eastAsia="Times New Roman" w:cs="Times New Roman"/>
-          <w:lang w:val="ca-ES"/>
-        </w:rPr>
-        <w:t xml:space="preserve"> dels clients, però ho deixem per més endavant) indicant que la room es gravarà.</w:t>
+        <w:t xml:space="preserve">ar els </w:t>
+      </w:r>
+      <w:proofErr w:type="spellStart"/>
+      <w:r>
+        <w:rPr>
+          <w:rFonts w:eastAsia="Times New Roman" w:cs="Times New Roman"/>
+          <w:lang w:val="ca-ES"/>
+        </w:rPr>
+        <w:t>ids</w:t>
+      </w:r>
+      <w:proofErr w:type="spellEnd"/>
+      <w:r>
+        <w:rPr>
+          <w:rFonts w:eastAsia="Times New Roman" w:cs="Times New Roman"/>
+          <w:lang w:val="ca-ES"/>
+        </w:rPr>
+        <w:t xml:space="preserve"> dels clients, però ho deixem per més endavant) indicant que la </w:t>
+      </w:r>
+      <w:proofErr w:type="spellStart"/>
+      <w:r>
+        <w:rPr>
+          <w:rFonts w:eastAsia="Times New Roman" w:cs="Times New Roman"/>
+          <w:lang w:val="ca-ES"/>
+        </w:rPr>
+        <w:t>room</w:t>
+      </w:r>
+      <w:proofErr w:type="spellEnd"/>
+      <w:r>
+        <w:rPr>
+          <w:rFonts w:eastAsia="Times New Roman" w:cs="Times New Roman"/>
+          <w:lang w:val="ca-ES"/>
+        </w:rPr>
+        <w:t xml:space="preserve"> es gravarà.</w:t>
       </w:r>
     </w:p>
     <w:p>
@@ -2069,31 +3132,340 @@
           <w:lang w:val="ca-ES"/>
         </w:rPr>
       </w:pPr>
-      <w:r>
-        <w:rPr>
-          <w:rFonts w:eastAsia="Times New Roman" w:cs="Times New Roman"/>
-          <w:lang w:val="ca-ES"/>
-        </w:rPr>
-        <w:t>nc.call("startRecord", null, "12345");</w:t>
-      </w:r>
-    </w:p>
-    <w:p>
-      <w:pPr>
-        <w:rPr>
-          <w:rFonts w:eastAsia="Times New Roman" w:cs="Times New Roman"/>
-          <w:lang w:val="ca-ES"/>
-        </w:rPr>
-      </w:pPr>
-    </w:p>
-    <w:p>
-      <w:pPr>
-        <w:rPr>
-          <w:rFonts w:eastAsia="Times New Roman" w:cs="Times New Roman"/>
-          <w:lang w:val="ca-ES"/>
-        </w:rPr>
-      </w:pPr>
+      <w:proofErr w:type="spellStart"/>
+      <w:r>
+        <w:rPr>
+          <w:rFonts w:eastAsia="Times New Roman" w:cs="Times New Roman"/>
+          <w:lang w:val="ca-ES"/>
+        </w:rPr>
+        <w:t>nc.call</w:t>
+      </w:r>
+      <w:proofErr w:type="spellEnd"/>
+      <w:r>
+        <w:rPr>
+          <w:rFonts w:eastAsia="Times New Roman" w:cs="Times New Roman"/>
+          <w:lang w:val="ca-ES"/>
+        </w:rPr>
+        <w:t>("</w:t>
+      </w:r>
+      <w:proofErr w:type="spellStart"/>
+      <w:r>
+        <w:rPr>
+          <w:rFonts w:eastAsia="Times New Roman" w:cs="Times New Roman"/>
+          <w:lang w:val="ca-ES"/>
+        </w:rPr>
+        <w:t>startRecord</w:t>
+      </w:r>
+      <w:proofErr w:type="spellEnd"/>
+      <w:r>
+        <w:rPr>
+          <w:rFonts w:eastAsia="Times New Roman" w:cs="Times New Roman"/>
+          <w:lang w:val="ca-ES"/>
+        </w:rPr>
+        <w:t xml:space="preserve">", </w:t>
+      </w:r>
+      <w:proofErr w:type="spellStart"/>
+      <w:r>
+        <w:rPr>
+          <w:rFonts w:eastAsia="Times New Roman" w:cs="Times New Roman"/>
+          <w:lang w:val="ca-ES"/>
+        </w:rPr>
+        <w:t>null</w:t>
+      </w:r>
+      <w:proofErr w:type="spellEnd"/>
+      <w:r>
+        <w:rPr>
+          <w:rFonts w:eastAsia="Times New Roman" w:cs="Times New Roman"/>
+          <w:lang w:val="ca-ES"/>
+        </w:rPr>
+        <w:t>, "12345");</w:t>
+      </w:r>
+    </w:p>
+    <w:p>
+      <w:pPr>
+        <w:rPr>
+          <w:rFonts w:eastAsia="Times New Roman" w:cs="Times New Roman"/>
+          <w:lang w:val="ca-ES"/>
+        </w:rPr>
+      </w:pPr>
+    </w:p>
+    <w:p>
+      <w:pPr>
+        <w:pStyle w:val="Heading1"/>
+      </w:pPr>
+      <w:r>
+        <w:t>Flash JS</w:t>
+      </w:r>
+    </w:p>
+    <w:p>
+      <w:pPr>
+        <w:pStyle w:val="Heading2"/>
+      </w:pPr>
+      <w:r>
+        <w:t>De Flash a JS</w:t>
+      </w:r>
+      <w:r>
+        <w:tab/>
+      </w:r>
+    </w:p>
+    <w:p>
+      <w:proofErr w:type="spellStart"/>
+      <w:r>
+        <w:t>function</w:t>
+      </w:r>
+      <w:proofErr w:type="spellEnd"/>
+      <w:r>
+        <w:t xml:space="preserve"> </w:t>
+      </w:r>
+      <w:proofErr w:type="spellStart"/>
+      <w:r>
+        <w:t>setupCallbacks</w:t>
+      </w:r>
+      <w:proofErr w:type="spellEnd"/>
+      <w:r>
+        <w:t xml:space="preserve">() </w:t>
+      </w:r>
+    </w:p>
+    <w:p>
+      <w:r>
+        <w:t xml:space="preserve">{ </w:t>
+      </w:r>
+    </w:p>
+    <w:p>
+      <w:r>
+        <w:t xml:space="preserve">    // </w:t>
+      </w:r>
+      <w:proofErr w:type="spellStart"/>
+      <w:r>
+        <w:t>Notify</w:t>
+      </w:r>
+      <w:proofErr w:type="spellEnd"/>
+      <w:r>
+        <w:t xml:space="preserve"> </w:t>
+      </w:r>
+      <w:proofErr w:type="spellStart"/>
+      <w:r>
+        <w:t>the</w:t>
+      </w:r>
+      <w:proofErr w:type="spellEnd"/>
+      <w:r>
+        <w:t xml:space="preserve"> </w:t>
+      </w:r>
+      <w:proofErr w:type="spellStart"/>
+      <w:r>
+        <w:t>container</w:t>
+      </w:r>
+      <w:proofErr w:type="spellEnd"/>
+      <w:r>
+        <w:t xml:space="preserve"> </w:t>
+      </w:r>
+      <w:proofErr w:type="spellStart"/>
+      <w:r>
+        <w:t>that</w:t>
+      </w:r>
+      <w:proofErr w:type="spellEnd"/>
+      <w:r>
+        <w:t xml:space="preserve"> </w:t>
+      </w:r>
+      <w:proofErr w:type="spellStart"/>
+      <w:r>
+        <w:t>the</w:t>
+      </w:r>
+      <w:proofErr w:type="spellEnd"/>
+      <w:r>
+        <w:t xml:space="preserve"> SWF </w:t>
+      </w:r>
+      <w:proofErr w:type="spellStart"/>
+      <w:r>
+        <w:t>is</w:t>
+      </w:r>
+      <w:proofErr w:type="spellEnd"/>
+      <w:r>
+        <w:t xml:space="preserve"> </w:t>
+      </w:r>
+      <w:proofErr w:type="spellStart"/>
+      <w:r>
+        <w:t>ready</w:t>
+      </w:r>
+      <w:proofErr w:type="spellEnd"/>
+      <w:r>
+        <w:t xml:space="preserve"> </w:t>
+      </w:r>
+      <w:proofErr w:type="spellStart"/>
+      <w:r>
+        <w:t>to</w:t>
+      </w:r>
+      <w:proofErr w:type="spellEnd"/>
+      <w:r>
+        <w:t xml:space="preserve"> be </w:t>
+      </w:r>
+      <w:proofErr w:type="spellStart"/>
+      <w:r>
+        <w:t>called</w:t>
+      </w:r>
+      <w:proofErr w:type="spellEnd"/>
+      <w:r>
+        <w:t xml:space="preserve">. </w:t>
+      </w:r>
+    </w:p>
+    <w:p>
+      <w:r>
+        <w:t xml:space="preserve">    </w:t>
+      </w:r>
+      <w:proofErr w:type="spellStart"/>
+      <w:r>
+        <w:t>ExternalInterface.call</w:t>
+      </w:r>
+      <w:proofErr w:type="spellEnd"/>
+      <w:r>
+        <w:t>("</w:t>
+      </w:r>
+      <w:proofErr w:type="spellStart"/>
+      <w:r>
+        <w:t>setSWFIsReady</w:t>
+      </w:r>
+      <w:proofErr w:type="spellEnd"/>
+      <w:r>
+        <w:t xml:space="preserve">"); </w:t>
+      </w:r>
+    </w:p>
+    <w:p>
+      <w:r>
+        <w:t>}</w:t>
+      </w:r>
+    </w:p>
+    <w:p/>
+    <w:p>
+      <w:pPr>
+        <w:pStyle w:val="Heading2"/>
+      </w:pPr>
+      <w:r>
+        <w:t>De JS a Flash</w:t>
+      </w:r>
+    </w:p>
+    <w:p>
+      <w:r>
+        <w:t>En Flash</w:t>
+      </w:r>
+    </w:p>
+    <w:p/>
+    <w:p>
+      <w:proofErr w:type="spellStart"/>
+      <w:r>
+        <w:t>ExternalInterface.addCallback</w:t>
+      </w:r>
+      <w:proofErr w:type="spellEnd"/>
+      <w:r>
+        <w:t>("</w:t>
+      </w:r>
+      <w:proofErr w:type="spellStart"/>
+      <w:r>
+        <w:t>startRecordFromJS</w:t>
+      </w:r>
+      <w:proofErr w:type="spellEnd"/>
+      <w:r>
+        <w:t xml:space="preserve">", </w:t>
+      </w:r>
+      <w:proofErr w:type="spellStart"/>
+      <w:r>
+        <w:t>doStartRecord</w:t>
+      </w:r>
+      <w:proofErr w:type="spellEnd"/>
+      <w:r>
+        <w:t>);</w:t>
+      </w:r>
       <w:bookmarkStart w:id="9" w:name="_GoBack"/>
       <w:bookmarkEnd w:id="9"/>
+    </w:p>
+    <w:p/>
+    <w:p>
+      <w:r>
+        <w:t>En JS</w:t>
+      </w:r>
+    </w:p>
+    <w:p>
+      <w:r>
+        <w:t xml:space="preserve">            </w:t>
+      </w:r>
+      <w:proofErr w:type="spellStart"/>
+      <w:r>
+        <w:t>function</w:t>
+      </w:r>
+      <w:proofErr w:type="spellEnd"/>
+      <w:r>
+        <w:t xml:space="preserve"> </w:t>
+      </w:r>
+      <w:proofErr w:type="spellStart"/>
+      <w:r>
+        <w:t>startRecordRequest</w:t>
+      </w:r>
+      <w:proofErr w:type="spellEnd"/>
+      <w:r>
+        <w:t>(){</w:t>
+      </w:r>
+    </w:p>
+    <w:p>
+      <w:r>
+        <w:t xml:space="preserve">                </w:t>
+      </w:r>
+      <w:proofErr w:type="spellStart"/>
+      <w:r>
+        <w:t>var</w:t>
+      </w:r>
+      <w:proofErr w:type="spellEnd"/>
+      <w:r>
+        <w:t xml:space="preserve"> flash = </w:t>
+      </w:r>
+      <w:proofErr w:type="spellStart"/>
+      <w:r>
+        <w:t>swfobject.getObjectById</w:t>
+      </w:r>
+      <w:proofErr w:type="spellEnd"/>
+      <w:r>
+        <w:t>("</w:t>
+      </w:r>
+      <w:proofErr w:type="spellStart"/>
+      <w:r>
+        <w:t>videochat_stream_id</w:t>
+      </w:r>
+      <w:proofErr w:type="spellEnd"/>
+      <w:r>
+        <w:t>");</w:t>
+      </w:r>
+    </w:p>
+    <w:p>
+      <w:r>
+        <w:t xml:space="preserve">                </w:t>
+      </w:r>
+      <w:proofErr w:type="spellStart"/>
+      <w:r>
+        <w:t>flash.startRecordFromJS</w:t>
+      </w:r>
+      <w:proofErr w:type="spellEnd"/>
+      <w:r>
+        <w:t>();</w:t>
+      </w:r>
+    </w:p>
+    <w:p>
+      <w:r>
+        <w:t xml:space="preserve">            }</w:t>
+      </w:r>
+    </w:p>
+    <w:p>
+      <w:pPr>
+        <w:rPr>
+          <w:rFonts w:eastAsia="Times New Roman" w:cs="Times New Roman"/>
+          <w:lang w:val="ca-ES"/>
+        </w:rPr>
+      </w:pPr>
+    </w:p>
+    <w:p>
+      <w:pPr>
+        <w:rPr>
+          <w:rFonts w:eastAsia="Times New Roman" w:cs="Times New Roman"/>
+          <w:lang w:val="ca-ES"/>
+        </w:rPr>
+      </w:pPr>
     </w:p>
     <w:p>
       <w:pPr>
@@ -2307,6 +3679,30 @@
       <w:lang w:val="ca-ES"/>
     </w:rPr>
   </w:style>
+  <w:style w:type="paragraph" w:styleId="Heading2">
+    <w:name w:val="heading 2"/>
+    <w:basedOn w:val="Normal"/>
+    <w:next w:val="Normal"/>
+    <w:link w:val="Heading2Char"/>
+    <w:uiPriority w:val="9"/>
+    <w:unhideWhenUsed/>
+    <w:qFormat/>
+    <w:rsid w:val="000C0B2E"/>
+    <w:pPr>
+      <w:keepNext/>
+      <w:keepLines/>
+      <w:spacing w:before="200"/>
+      <w:outlineLvl w:val="1"/>
+    </w:pPr>
+    <w:rPr>
+      <w:rFonts w:asciiTheme="majorHAnsi" w:eastAsiaTheme="majorEastAsia" w:hAnsiTheme="majorHAnsi" w:cstheme="majorBidi"/>
+      <w:b/>
+      <w:bCs/>
+      <w:color w:val="4F81BD" w:themeColor="accent1"/>
+      <w:sz w:val="26"/>
+      <w:szCs w:val="26"/>
+    </w:rPr>
+  </w:style>
   <w:style w:type="character" w:default="1" w:styleId="DefaultParagraphFont">
     <w:name w:val="Default Paragraph Font"/>
     <w:uiPriority w:val="1"/>
@@ -2425,6 +3821,21 @@
     <w:rPr>
       <w:color w:val="0000FF" w:themeColor="hyperlink"/>
       <w:u w:val="single"/>
+    </w:rPr>
+  </w:style>
+  <w:style w:type="character" w:customStyle="1" w:styleId="Heading2Char">
+    <w:name w:val="Heading 2 Char"/>
+    <w:basedOn w:val="DefaultParagraphFont"/>
+    <w:link w:val="Heading2"/>
+    <w:uiPriority w:val="9"/>
+    <w:rsid w:val="000C0B2E"/>
+    <w:rPr>
+      <w:rFonts w:asciiTheme="majorHAnsi" w:eastAsiaTheme="majorEastAsia" w:hAnsiTheme="majorHAnsi" w:cstheme="majorBidi"/>
+      <w:b/>
+      <w:bCs/>
+      <w:color w:val="4F81BD" w:themeColor="accent1"/>
+      <w:sz w:val="26"/>
+      <w:szCs w:val="26"/>
     </w:rPr>
   </w:style>
 </w:styles>
@@ -2610,6 +4021,30 @@
       <w:lang w:val="ca-ES"/>
     </w:rPr>
   </w:style>
+  <w:style w:type="paragraph" w:styleId="Heading2">
+    <w:name w:val="heading 2"/>
+    <w:basedOn w:val="Normal"/>
+    <w:next w:val="Normal"/>
+    <w:link w:val="Heading2Char"/>
+    <w:uiPriority w:val="9"/>
+    <w:unhideWhenUsed/>
+    <w:qFormat/>
+    <w:rsid w:val="000C0B2E"/>
+    <w:pPr>
+      <w:keepNext/>
+      <w:keepLines/>
+      <w:spacing w:before="200"/>
+      <w:outlineLvl w:val="1"/>
+    </w:pPr>
+    <w:rPr>
+      <w:rFonts w:asciiTheme="majorHAnsi" w:eastAsiaTheme="majorEastAsia" w:hAnsiTheme="majorHAnsi" w:cstheme="majorBidi"/>
+      <w:b/>
+      <w:bCs/>
+      <w:color w:val="4F81BD" w:themeColor="accent1"/>
+      <w:sz w:val="26"/>
+      <w:szCs w:val="26"/>
+    </w:rPr>
+  </w:style>
   <w:style w:type="character" w:default="1" w:styleId="DefaultParagraphFont">
     <w:name w:val="Default Paragraph Font"/>
     <w:uiPriority w:val="1"/>
@@ -2728,6 +4163,21 @@
     <w:rPr>
       <w:color w:val="0000FF" w:themeColor="hyperlink"/>
       <w:u w:val="single"/>
+    </w:rPr>
+  </w:style>
+  <w:style w:type="character" w:customStyle="1" w:styleId="Heading2Char">
+    <w:name w:val="Heading 2 Char"/>
+    <w:basedOn w:val="DefaultParagraphFont"/>
+    <w:link w:val="Heading2"/>
+    <w:uiPriority w:val="9"/>
+    <w:rsid w:val="000C0B2E"/>
+    <w:rPr>
+      <w:rFonts w:asciiTheme="majorHAnsi" w:eastAsiaTheme="majorEastAsia" w:hAnsiTheme="majorHAnsi" w:cstheme="majorBidi"/>
+      <w:b/>
+      <w:bCs/>
+      <w:color w:val="4F81BD" w:themeColor="accent1"/>
+      <w:sz w:val="26"/>
+      <w:szCs w:val="26"/>
     </w:rPr>
   </w:style>
 </w:styles>

</xml_diff>